<commit_message>
price list window adjusted
</commit_message>
<xml_diff>
--- a/price.docx
+++ b/price.docx
@@ -20,6 +20,7 @@
             <w:tcW w:type="dxa" w:w="4320"/>
           </w:tcPr>
           <w:p>
+            <w:pPr w:bidi="1"/>
             <w:r>
               <w:rPr>
                 <w:b/>
@@ -33,16 +34,19 @@
             </w:r>
           </w:p>
           <w:p>
+            <w:pPr w:bidi="1"/>
             <w:r>
               <w:t>Industrial-Domestic</w:t>
             </w:r>
           </w:p>
           <w:p>
+            <w:pPr w:bidi="1"/>
             <w:r>
               <w:t>Ventilation</w:t>
             </w:r>
           </w:p>
           <w:p>
+            <w:pPr w:bidi="1"/>
             <w:r>
               <w:rPr>
                 <w:b/>
@@ -56,6 +60,7 @@
             </w:r>
           </w:p>
           <w:p>
+            <w:pPr w:bidi="1"/>
             <w:r>
               <w:t>&amp; Sons</w:t>
             </w:r>
@@ -66,7 +71,7 @@
             <w:tcW w:type="dxa" w:w="2160"/>
           </w:tcPr>
           <w:p>
-            <w:pPr>
+            <w:pPr w:bidi="1">
               <w:jc w:val="center"/>
             </w:pPr>
             <w:r>
@@ -82,7 +87,7 @@
             </w:r>
           </w:p>
           <w:p>
-            <w:pPr>
+            <w:pPr w:bidi="1">
               <w:jc w:val="center"/>
             </w:pPr>
             <w:r>
@@ -93,7 +98,7 @@
             </w:r>
           </w:p>
           <w:p>
-            <w:pPr>
+            <w:pPr w:bidi="1">
               <w:jc w:val="center"/>
             </w:pPr>
             <w:r>
@@ -108,8 +113,8 @@
           <w:tcPr>
             <w:tcW w:type="dxa" w:w="4320"/>
           </w:tcPr>
-          <w:p w:rtl="true">
-            <w:pPr>
+          <w:p>
+            <w:pPr w:bidi="1">
               <w:jc w:val="right"/>
             </w:pPr>
             <w:r>
@@ -120,24 +125,24 @@
               <w:t>التجهيزات التقنية</w:t>
             </w:r>
           </w:p>
-          <w:p w:rtl="true">
-            <w:pPr>
+          <w:p>
+            <w:pPr w:bidi="1">
               <w:jc w:val="right"/>
             </w:pPr>
             <w:r>
               <w:t>توربينات تهوية</w:t>
             </w:r>
           </w:p>
-          <w:p w:rtl="true">
-            <w:pPr>
+          <w:p>
+            <w:pPr w:bidi="1">
               <w:jc w:val="right"/>
             </w:pPr>
             <w:r>
               <w:t>منزلية. صناعية</w:t>
             </w:r>
           </w:p>
-          <w:p w:rtl="true">
-            <w:pPr>
+          <w:p>
+            <w:pPr w:bidi="1">
               <w:jc w:val="right"/>
             </w:pPr>
             <w:r>
@@ -152,8 +157,8 @@
               </w:rPr>
             </w:r>
           </w:p>
-          <w:p w:rtl="true">
-            <w:pPr>
+          <w:p>
+            <w:pPr w:bidi="1">
               <w:jc w:val="right"/>
             </w:pPr>
             <w:r>
@@ -163,9 +168,11 @@
         </w:tc>
       </w:tr>
     </w:tbl>
-    <w:p/>
-    <w:p w:rtl="true">
-      <w:pPr>
+    <w:p>
+      <w:pPr w:bidi="1"/>
+    </w:p>
+    <w:p>
+      <w:pPr w:bidi="1">
         <w:jc w:val="center"/>
       </w:pPr>
       <w:r>
@@ -176,17 +183,19 @@
         <w:t>عرض سعر</w:t>
       </w:r>
     </w:p>
-    <w:p w:rtl="true">
-      <w:pPr>
+    <w:p>
+      <w:pPr w:bidi="1">
         <w:jc w:val="right"/>
       </w:pPr>
       <w:r>
         <w:t>السيد نبيل حميدان المحترم</w:t>
       </w:r>
     </w:p>
-    <w:p/>
+    <w:p>
+      <w:pPr w:bidi="1"/>
+    </w:p>
     <w:tbl>
-      <w:tblPr>
+      <w:tblPr w:bidiVisual="1" w:jc="right">
         <w:tblStyle w:val="TableGrid"/>
         <w:tblW w:type="auto" w:w="0"/>
         <w:tblLook w:firstColumn="1" w:firstRow="1" w:lastColumn="0" w:lastRow="0" w:noHBand="0" w:noVBand="1" w:val="04A0"/>
@@ -200,10 +209,10 @@
       <w:tr>
         <w:tc>
           <w:tcPr>
-            <w:tcW w:type="dxa" w:w="5760"/>
+            <w:tcW w:type="dxa" w:w="1728"/>
           </w:tcPr>
-          <w:p w:rtl="true">
-            <w:pPr>
+          <w:p>
+            <w:pPr w:bidi="1">
               <w:jc w:val="center"/>
             </w:pPr>
             <w:r>
@@ -211,24 +220,7 @@
                 <w:b/>
                 <w:sz w:val="22"/>
               </w:rPr>
-              <w:t>النوع</w:t>
-            </w:r>
-          </w:p>
-        </w:tc>
-        <w:tc>
-          <w:tcPr>
-            <w:tcW w:type="dxa" w:w="1728"/>
-          </w:tcPr>
-          <w:p w:rtl="true">
-            <w:pPr>
-              <w:jc w:val="center"/>
-            </w:pPr>
-            <w:r>
-              <w:rPr>
-                <w:b/>
-                <w:sz w:val="22"/>
-              </w:rPr>
-              <w:t>الإفرادي</w:t>
+              <w:t>الإجمالي</w:t>
             </w:r>
           </w:p>
         </w:tc>
@@ -236,8 +228,8 @@
           <w:tcPr>
             <w:tcW w:type="dxa" w:w="1152"/>
           </w:tcPr>
-          <w:p w:rtl="true">
-            <w:pPr>
+          <w:p>
+            <w:pPr w:bidi="1">
               <w:jc w:val="center"/>
             </w:pPr>
             <w:r>
@@ -253,8 +245,8 @@
           <w:tcPr>
             <w:tcW w:type="dxa" w:w="1728"/>
           </w:tcPr>
-          <w:p w:rtl="true">
-            <w:pPr>
+          <w:p>
+            <w:pPr w:bidi="1">
               <w:jc w:val="center"/>
             </w:pPr>
             <w:r>
@@ -262,7 +254,24 @@
                 <w:b/>
                 <w:sz w:val="22"/>
               </w:rPr>
-              <w:t>الإجمالي</w:t>
+              <w:t>الإفرادي</w:t>
+            </w:r>
+          </w:p>
+        </w:tc>
+        <w:tc>
+          <w:tcPr>
+            <w:tcW w:type="dxa" w:w="5760"/>
+          </w:tcPr>
+          <w:p>
+            <w:pPr w:bidi="1">
+              <w:jc w:val="center"/>
+            </w:pPr>
+            <w:r>
+              <w:rPr>
+                <w:b/>
+                <w:sz w:val="22"/>
+              </w:rPr>
+              <w:t>النوع</w:t>
             </w:r>
           </w:p>
         </w:tc>
@@ -272,20 +281,12 @@
           <w:tcPr>
             <w:tcW w:type="dxa" w:w="2556"/>
           </w:tcPr>
-          <w:p w:rtl="true">
-            <w:pPr>
-              <w:jc w:val="right"/>
+          <w:p>
+            <w:pPr w:bidi="1">
+              <w:jc w:val="center"/>
             </w:pPr>
             <w:r>
-              <w:t>8/8</w:t>
-            </w:r>
-          </w:p>
-          <w:p w:rtl="true">
-            <w:pPr>
-              <w:jc w:val="right"/>
-            </w:pPr>
-            <w:r>
-              <w:t>Airflow: 1500</w:t>
+              <w:t>$ 250</w:t>
             </w:r>
           </w:p>
         </w:tc>
@@ -294,20 +295,7 @@
             <w:tcW w:type="dxa" w:w="2556"/>
           </w:tcPr>
           <w:p>
-            <w:pPr>
-              <w:jc w:val="center"/>
-            </w:pPr>
-            <w:r>
-              <w:t>300</w:t>
-            </w:r>
-          </w:p>
-        </w:tc>
-        <w:tc>
-          <w:tcPr>
-            <w:tcW w:type="dxa" w:w="2556"/>
-          </w:tcPr>
-          <w:p>
-            <w:pPr>
+            <w:pPr w:bidi="1">
               <w:jc w:val="center"/>
             </w:pPr>
             <w:r>
@@ -320,19 +308,104 @@
             <w:tcW w:type="dxa" w:w="2556"/>
           </w:tcPr>
           <w:p>
-            <w:pPr>
+            <w:pPr w:bidi="1">
               <w:jc w:val="center"/>
             </w:pPr>
             <w:r>
-              <w:t>$ 300</w:t>
+              <w:t>250</w:t>
+            </w:r>
+          </w:p>
+        </w:tc>
+        <w:tc>
+          <w:tcPr>
+            <w:tcW w:type="dxa" w:w="2556"/>
+          </w:tcPr>
+          <w:p>
+            <w:pPr w:bidi="1">
+              <w:jc w:val="right"/>
+            </w:pPr>
+            <w:r>
+              <w:t>7/7</w:t>
+            </w:r>
+          </w:p>
+          <w:p>
+            <w:pPr w:bidi="1">
+              <w:jc w:val="right"/>
+            </w:pPr>
+            <w:r>
+              <w:t>Airflow: 1000</w:t>
+            </w:r>
+          </w:p>
+        </w:tc>
+      </w:tr>
+      <w:tr>
+        <w:tc>
+          <w:tcPr>
+            <w:tcW w:type="dxa" w:w="2556"/>
+          </w:tcPr>
+          <w:p>
+            <w:pPr w:bidi="1">
+              <w:jc w:val="center"/>
+            </w:pPr>
+            <w:r>
+              <w:t>$ 200</w:t>
+            </w:r>
+          </w:p>
+        </w:tc>
+        <w:tc>
+          <w:tcPr>
+            <w:tcW w:type="dxa" w:w="2556"/>
+          </w:tcPr>
+          <w:p>
+            <w:pPr w:bidi="1">
+              <w:jc w:val="center"/>
+            </w:pPr>
+            <w:r>
+              <w:t>1</w:t>
+            </w:r>
+          </w:p>
+        </w:tc>
+        <w:tc>
+          <w:tcPr>
+            <w:tcW w:type="dxa" w:w="2556"/>
+          </w:tcPr>
+          <w:p>
+            <w:pPr w:bidi="1">
+              <w:jc w:val="center"/>
+            </w:pPr>
+            <w:r>
+              <w:t>200</w:t>
+            </w:r>
+          </w:p>
+        </w:tc>
+        <w:tc>
+          <w:tcPr>
+            <w:tcW w:type="dxa" w:w="2556"/>
+          </w:tcPr>
+          <w:p>
+            <w:pPr w:bidi="1">
+              <w:jc w:val="right"/>
+            </w:pPr>
+            <w:r>
+              <w:t>12/12</w:t>
+            </w:r>
+          </w:p>
+          <w:p>
+            <w:pPr w:bidi="1">
+              <w:jc w:val="right"/>
+            </w:pPr>
+            <w:r>
+              <w:t>Airflow: 800</w:t>
             </w:r>
           </w:p>
         </w:tc>
       </w:tr>
     </w:tbl>
-    <w:p/>
-    <w:p w:rtl="true">
-      <w:pPr>
+    <w:p>
+      <w:pPr w:bidi="1"/>
+    </w:p>
+    <w:p>
+      <w:pPr w:bidi="1">
         <w:jc w:val="right"/>
       </w:pPr>
       <w:r>
@@ -343,25 +416,27 @@
         <w:t>ملاحظات:</w:t>
       </w:r>
     </w:p>
-    <w:p w:rtl="true">
-      <w:pPr>
+    <w:p>
+      <w:pPr w:bidi="1">
         <w:jc w:val="right"/>
       </w:pPr>
       <w:r>
         <w:t>• المحرك الخارجي يتوفر لدينا نوع تشيكي يتم اختيار الاستطاعة المطلوبة على كتالوك التوربين حسب الغزارة والضغط</w:t>
       </w:r>
     </w:p>
-    <w:p w:rtl="true">
-      <w:pPr>
+    <w:p>
+      <w:pPr w:bidi="1">
         <w:jc w:val="right"/>
       </w:pPr>
       <w:r>
         <w:t>• التسليم أرض الشركة بدمشق</w:t>
       </w:r>
     </w:p>
-    <w:p/>
     <w:p>
-      <w:pPr>
+      <w:pPr w:bidi="1"/>
+    </w:p>
+    <w:p>
+      <w:pPr w:bidi="1">
         <w:jc w:val="left"/>
       </w:pPr>
       <w:r>
@@ -371,8 +446,8 @@
         <w:t>DAMASCUS. SYRIA. TEL: (0096311) 2122066-2141283 - FAX: 2122048 - P.O.BOX 32157</w:t>
       </w:r>
     </w:p>
-    <w:p w:rtl="true">
-      <w:pPr>
+    <w:p>
+      <w:pPr w:bidi="1">
         <w:jc w:val="right"/>
       </w:pPr>
       <w:r>
@@ -382,15 +457,15 @@
         <w:t>دمشق . برامكة . جانب الهجرة والجوازات - 21220662 / 2141283 - فاكس : 2122048 / ص . ب 32157 - س . ت 12661</w:t>
       </w:r>
     </w:p>
-    <w:p w:rtl="true">
-      <w:pPr>
+    <w:p>
+      <w:pPr w:bidi="1">
         <w:jc w:val="right"/>
       </w:pPr>
       <w:r>
-        <w:t>مع تحياتنا 2025/12/21</w:t>
+        <w:t>مع تحياتنا 2025/12/22</w:t>
       </w:r>
     </w:p>
-    <w:sectPr>
+    <w:sectPr w:bidi="1">
       <w:pgSz w:w="12240" w:h="15840"/>
       <w:pgMar w:top="720" w:right="1008" w:bottom="720" w:left="1008" w:header="720" w:footer="720" w:gutter="0"/>
       <w:cols w:space="720"/>
@@ -763,6 +838,7 @@
     <w:name w:val="Normal"/>
     <w:qFormat/>
     <w:rsid w:val="00FC693F"/>
+    <w:pPr w:bidi="1"/>
   </w:style>
   <w:style w:type="paragraph" w:styleId="Header">
     <w:name w:val="header"/>

</xml_diff>